<commit_message>
adding forgotten Pressure param
</commit_message>
<xml_diff>
--- a/Projects/2024/R-IoT-Data_Hub/Solutions/Basic/CANSAT/Formát LoRa správy.docx
+++ b/Projects/2024/R-IoT-Data_Hub/Solutions/Basic/CANSAT/Formát LoRa správy.docx
@@ -66,7 +66,21 @@
         <w:t>Dáta, ktoré plánujeme prenášať sú: počítač správ (koľká správa v poradí), teplota (v stupňoch Celzia, pravdepodobne od 0 do 30)</w:t>
       </w:r>
       <w:r>
-        <w:t xml:space="preserve">, vlhkosť (od 20 do 100 v %), vzdialenosť od zeme (merané cez </w:t>
+        <w:t xml:space="preserve">, vlhkosť (od 20 do 100 v %), </w:t>
+      </w:r>
+      <w:r>
+        <w:t xml:space="preserve">tlak (od 900 do 1050 v </w:t>
+      </w:r>
+      <w:proofErr w:type="spellStart"/>
+      <w:r>
+        <w:t>hPa</w:t>
+      </w:r>
+      <w:proofErr w:type="spellEnd"/>
+      <w:r>
+        <w:t xml:space="preserve">), </w:t>
+      </w:r>
+      <w:r>
+        <w:t xml:space="preserve">vzdialenosť od zeme (merané cez </w:t>
       </w:r>
       <w:proofErr w:type="spellStart"/>
       <w:r>
@@ -146,7 +160,55 @@
           <w:rFonts w:ascii="Times New Roman" w:hAnsi="Times New Roman" w:cs="Times New Roman"/>
           <w:highlight w:val="lightGray"/>
         </w:rPr>
-        <w:t>{</w:t>
+        <w:t>{“</w:t>
+      </w:r>
+      <w:proofErr w:type="spellStart"/>
+      <w:r>
+        <w:rPr>
+          <w:rFonts w:ascii="Times New Roman" w:hAnsi="Times New Roman" w:cs="Times New Roman"/>
+          <w:highlight w:val="lightGray"/>
+        </w:rPr>
+        <w:t>counter</w:t>
+      </w:r>
+      <w:proofErr w:type="spellEnd"/>
+      <w:r>
+        <w:rPr>
+          <w:rFonts w:ascii="Times New Roman" w:hAnsi="Times New Roman" w:cs="Times New Roman"/>
+          <w:highlight w:val="lightGray"/>
+        </w:rPr>
+        <w:t>“: 1, “</w:t>
+      </w:r>
+      <w:proofErr w:type="spellStart"/>
+      <w:r>
+        <w:rPr>
+          <w:rFonts w:ascii="Times New Roman" w:hAnsi="Times New Roman" w:cs="Times New Roman"/>
+          <w:highlight w:val="lightGray"/>
+        </w:rPr>
+        <w:t>Temperature</w:t>
+      </w:r>
+      <w:proofErr w:type="spellEnd"/>
+      <w:r>
+        <w:rPr>
+          <w:rFonts w:ascii="Times New Roman" w:hAnsi="Times New Roman" w:cs="Times New Roman"/>
+          <w:highlight w:val="lightGray"/>
+        </w:rPr>
+        <w:t>“: 25, “</w:t>
+      </w:r>
+      <w:proofErr w:type="spellStart"/>
+      <w:r>
+        <w:rPr>
+          <w:rFonts w:ascii="Times New Roman" w:hAnsi="Times New Roman" w:cs="Times New Roman"/>
+          <w:highlight w:val="lightGray"/>
+        </w:rPr>
+        <w:t>Hummidity</w:t>
+      </w:r>
+      <w:proofErr w:type="spellEnd"/>
+      <w:r>
+        <w:rPr>
+          <w:rFonts w:ascii="Times New Roman" w:hAnsi="Times New Roman" w:cs="Times New Roman"/>
+          <w:highlight w:val="lightGray"/>
+        </w:rPr>
+        <w:t xml:space="preserve">“: 30, </w:t>
       </w:r>
       <w:r>
         <w:rPr>
@@ -161,9 +223,16 @@
           <w:rFonts w:ascii="Times New Roman" w:hAnsi="Times New Roman" w:cs="Times New Roman"/>
           <w:highlight w:val="lightGray"/>
         </w:rPr>
-        <w:t>counter</w:t>
-      </w:r>
-      <w:proofErr w:type="spellEnd"/>
+        <w:t>Pressure</w:t>
+      </w:r>
+      <w:proofErr w:type="spellEnd"/>
+      <w:r>
+        <w:rPr>
+          <w:rFonts w:ascii="Times New Roman" w:hAnsi="Times New Roman" w:cs="Times New Roman"/>
+          <w:highlight w:val="lightGray"/>
+        </w:rPr>
+        <w:t xml:space="preserve">“: 1000, </w:t>
+      </w:r>
       <w:r>
         <w:rPr>
           <w:rFonts w:ascii="Times New Roman" w:hAnsi="Times New Roman" w:cs="Times New Roman"/>
@@ -171,80 +240,6 @@
         </w:rPr>
         <w:t>“</w:t>
       </w:r>
-      <w:r>
-        <w:rPr>
-          <w:rFonts w:ascii="Times New Roman" w:hAnsi="Times New Roman" w:cs="Times New Roman"/>
-          <w:highlight w:val="lightGray"/>
-        </w:rPr>
-        <w:t xml:space="preserve">: 1, </w:t>
-      </w:r>
-      <w:r>
-        <w:rPr>
-          <w:rFonts w:ascii="Times New Roman" w:hAnsi="Times New Roman" w:cs="Times New Roman"/>
-          <w:highlight w:val="lightGray"/>
-        </w:rPr>
-        <w:t>“</w:t>
-      </w:r>
-      <w:proofErr w:type="spellStart"/>
-      <w:r>
-        <w:rPr>
-          <w:rFonts w:ascii="Times New Roman" w:hAnsi="Times New Roman" w:cs="Times New Roman"/>
-          <w:highlight w:val="lightGray"/>
-        </w:rPr>
-        <w:t>Temperature</w:t>
-      </w:r>
-      <w:proofErr w:type="spellEnd"/>
-      <w:r>
-        <w:rPr>
-          <w:rFonts w:ascii="Times New Roman" w:hAnsi="Times New Roman" w:cs="Times New Roman"/>
-          <w:highlight w:val="lightGray"/>
-        </w:rPr>
-        <w:t>“</w:t>
-      </w:r>
-      <w:r>
-        <w:rPr>
-          <w:rFonts w:ascii="Times New Roman" w:hAnsi="Times New Roman" w:cs="Times New Roman"/>
-          <w:highlight w:val="lightGray"/>
-        </w:rPr>
-        <w:t xml:space="preserve">: 25, </w:t>
-      </w:r>
-      <w:r>
-        <w:rPr>
-          <w:rFonts w:ascii="Times New Roman" w:hAnsi="Times New Roman" w:cs="Times New Roman"/>
-          <w:highlight w:val="lightGray"/>
-        </w:rPr>
-        <w:t>“</w:t>
-      </w:r>
-      <w:proofErr w:type="spellStart"/>
-      <w:r>
-        <w:rPr>
-          <w:rFonts w:ascii="Times New Roman" w:hAnsi="Times New Roman" w:cs="Times New Roman"/>
-          <w:highlight w:val="lightGray"/>
-        </w:rPr>
-        <w:t>Hummindity</w:t>
-      </w:r>
-      <w:proofErr w:type="spellEnd"/>
-      <w:r>
-        <w:rPr>
-          <w:rFonts w:ascii="Times New Roman" w:hAnsi="Times New Roman" w:cs="Times New Roman"/>
-          <w:highlight w:val="lightGray"/>
-        </w:rPr>
-        <w:t>“</w:t>
-      </w:r>
-      <w:r>
-        <w:rPr>
-          <w:rFonts w:ascii="Times New Roman" w:hAnsi="Times New Roman" w:cs="Times New Roman"/>
-          <w:highlight w:val="lightGray"/>
-        </w:rPr>
-        <w:t xml:space="preserve">: 30, </w:t>
-      </w:r>
-      <w:r>
-        <w:rPr>
-          <w:rFonts w:ascii="Times New Roman" w:hAnsi="Times New Roman" w:cs="Times New Roman"/>
-          <w:highlight w:val="lightGray"/>
-        </w:rPr>
-        <w:t>“</w:t>
-      </w:r>
       <w:proofErr w:type="spellStart"/>
       <w:r>
         <w:rPr>
@@ -259,21 +254,7 @@
           <w:rFonts w:ascii="Times New Roman" w:hAnsi="Times New Roman" w:cs="Times New Roman"/>
           <w:highlight w:val="lightGray"/>
         </w:rPr>
-        <w:t>“</w:t>
-      </w:r>
-      <w:r>
-        <w:rPr>
-          <w:rFonts w:ascii="Times New Roman" w:hAnsi="Times New Roman" w:cs="Times New Roman"/>
-          <w:highlight w:val="lightGray"/>
-        </w:rPr>
-        <w:t xml:space="preserve">: 20, </w:t>
-      </w:r>
-      <w:r>
-        <w:rPr>
-          <w:rFonts w:ascii="Times New Roman" w:hAnsi="Times New Roman" w:cs="Times New Roman"/>
-          <w:highlight w:val="lightGray"/>
-        </w:rPr>
-        <w:t>“</w:t>
+        <w:t>“: 20, “</w:t>
       </w:r>
       <w:proofErr w:type="spellStart"/>
       <w:r>
@@ -289,14 +270,7 @@
           <w:rFonts w:ascii="Times New Roman" w:hAnsi="Times New Roman" w:cs="Times New Roman"/>
           <w:highlight w:val="lightGray"/>
         </w:rPr>
-        <w:t>“</w:t>
-      </w:r>
-      <w:r>
-        <w:rPr>
-          <w:rFonts w:ascii="Times New Roman" w:hAnsi="Times New Roman" w:cs="Times New Roman"/>
-          <w:highlight w:val="lightGray"/>
-        </w:rPr>
-        <w:t xml:space="preserve">: </w:t>
+        <w:t xml:space="preserve">“: </w:t>
       </w:r>
       <w:proofErr w:type="spellStart"/>
       <w:r>
@@ -378,14 +352,7 @@
           <w:rFonts w:ascii="Times New Roman" w:hAnsi="Times New Roman" w:cs="Times New Roman"/>
           <w:highlight w:val="lightGray"/>
         </w:rPr>
-        <w:t>{</w:t>
-      </w:r>
-      <w:r>
-        <w:rPr>
-          <w:rFonts w:ascii="Times New Roman" w:hAnsi="Times New Roman" w:cs="Times New Roman"/>
-          <w:highlight w:val="lightGray"/>
-        </w:rPr>
-        <w:t>“</w:t>
+        <w:t>{“</w:t>
       </w:r>
       <w:proofErr w:type="spellStart"/>
       <w:r>
@@ -401,49 +368,14 @@
           <w:rFonts w:ascii="Times New Roman" w:hAnsi="Times New Roman" w:cs="Times New Roman"/>
           <w:highlight w:val="lightGray"/>
         </w:rPr>
-        <w:t>“</w:t>
-      </w:r>
-      <w:r>
-        <w:rPr>
-          <w:rFonts w:ascii="Times New Roman" w:hAnsi="Times New Roman" w:cs="Times New Roman"/>
-          <w:highlight w:val="lightGray"/>
-        </w:rPr>
-        <w:t>: {</w:t>
-      </w:r>
-      <w:r>
-        <w:rPr>
-          <w:rFonts w:ascii="Times New Roman" w:hAnsi="Times New Roman" w:cs="Times New Roman"/>
-          <w:highlight w:val="lightGray"/>
-        </w:rPr>
-        <w:t>“</w:t>
-      </w:r>
-      <w:r>
-        <w:rPr>
-          <w:rFonts w:ascii="Times New Roman" w:hAnsi="Times New Roman" w:cs="Times New Roman"/>
-          <w:highlight w:val="lightGray"/>
-        </w:rPr>
-        <w:t>GPS</w:t>
-      </w:r>
-      <w:r>
-        <w:rPr>
-          <w:rFonts w:ascii="Times New Roman" w:hAnsi="Times New Roman" w:cs="Times New Roman"/>
-          <w:highlight w:val="lightGray"/>
-        </w:rPr>
-        <w:t>“</w:t>
-      </w:r>
-      <w:r>
-        <w:rPr>
-          <w:rFonts w:ascii="Times New Roman" w:hAnsi="Times New Roman" w:cs="Times New Roman"/>
-          <w:highlight w:val="lightGray"/>
-        </w:rPr>
-        <w:t>: {</w:t>
-      </w:r>
-      <w:r>
-        <w:rPr>
-          <w:rFonts w:ascii="Times New Roman" w:hAnsi="Times New Roman" w:cs="Times New Roman"/>
-          <w:highlight w:val="lightGray"/>
-        </w:rPr>
-        <w:t>“</w:t>
+        <w:t>“: {</w:t>
+      </w:r>
+      <w:r>
+        <w:rPr>
+          <w:rFonts w:ascii="Times New Roman" w:hAnsi="Times New Roman" w:cs="Times New Roman"/>
+          <w:highlight w:val="lightGray"/>
+        </w:rPr>
+        <w:t>“GPS“: {“</w:t>
       </w:r>
       <w:proofErr w:type="spellStart"/>
       <w:r>
@@ -459,14 +391,70 @@
           <w:rFonts w:ascii="Times New Roman" w:hAnsi="Times New Roman" w:cs="Times New Roman"/>
           <w:highlight w:val="lightGray"/>
         </w:rPr>
-        <w:t>“</w:t>
-      </w:r>
-      <w:r>
-        <w:rPr>
-          <w:rFonts w:ascii="Times New Roman" w:hAnsi="Times New Roman" w:cs="Times New Roman"/>
-          <w:highlight w:val="lightGray"/>
-        </w:rPr>
-        <w:t xml:space="preserve">: </w:t>
+        <w:t>“: 48.582563, “</w:t>
+      </w:r>
+      <w:proofErr w:type="spellStart"/>
+      <w:r>
+        <w:rPr>
+          <w:rFonts w:ascii="Times New Roman" w:hAnsi="Times New Roman" w:cs="Times New Roman"/>
+          <w:highlight w:val="lightGray"/>
+        </w:rPr>
+        <w:t>long</w:t>
+      </w:r>
+      <w:proofErr w:type="spellEnd"/>
+      <w:r>
+        <w:rPr>
+          <w:rFonts w:ascii="Times New Roman" w:hAnsi="Times New Roman" w:cs="Times New Roman"/>
+          <w:highlight w:val="lightGray"/>
+        </w:rPr>
+        <w:t>“: 17.816788}, “</w:t>
+      </w:r>
+      <w:proofErr w:type="spellStart"/>
+      <w:r>
+        <w:rPr>
+          <w:rFonts w:ascii="Times New Roman" w:hAnsi="Times New Roman" w:cs="Times New Roman"/>
+          <w:highlight w:val="lightGray"/>
+        </w:rPr>
+        <w:t>Sens</w:t>
+      </w:r>
+      <w:proofErr w:type="spellEnd"/>
+      <w:r>
+        <w:rPr>
+          <w:rFonts w:ascii="Times New Roman" w:hAnsi="Times New Roman" w:cs="Times New Roman"/>
+          <w:highlight w:val="lightGray"/>
+        </w:rPr>
+        <w:t>“: {</w:t>
+      </w:r>
+      <w:r>
+        <w:rPr>
+          <w:rFonts w:ascii="Times New Roman" w:hAnsi="Times New Roman" w:cs="Times New Roman"/>
+          <w:highlight w:val="lightGray"/>
+        </w:rPr>
+        <w:t>“T“: 25}}}</w:t>
+      </w:r>
+      <w:r>
+        <w:t xml:space="preserve"> ) nám bude stačiť zápis bez objektových/vlnitých zátvoriek. Odstránením úvodzoviek z názvov premenných sa ušetria 2B/premennú. Náš prvotný koncept potom vyzeral takto: </w:t>
+      </w:r>
+      <w:r>
+        <w:rPr>
+          <w:rFonts w:ascii="Times New Roman" w:hAnsi="Times New Roman" w:cs="Times New Roman"/>
+          <w:highlight w:val="lightGray"/>
+        </w:rPr>
+        <w:t xml:space="preserve">C: 1, T: 25, H: 40, </w:t>
+      </w:r>
+      <w:r>
+        <w:rPr>
+          <w:rFonts w:ascii="Times New Roman" w:hAnsi="Times New Roman" w:cs="Times New Roman"/>
+          <w:highlight w:val="lightGray"/>
+        </w:rPr>
+        <w:t xml:space="preserve">P: 1000, </w:t>
+      </w:r>
+      <w:r>
+        <w:rPr>
+          <w:rFonts w:ascii="Times New Roman" w:hAnsi="Times New Roman" w:cs="Times New Roman"/>
+          <w:highlight w:val="lightGray"/>
+        </w:rPr>
+        <w:t xml:space="preserve">D: 20, R: 1, A: </w:t>
       </w:r>
       <w:r>
         <w:rPr>
@@ -480,91 +468,7 @@
           <w:rFonts w:ascii="Times New Roman" w:hAnsi="Times New Roman" w:cs="Times New Roman"/>
           <w:highlight w:val="lightGray"/>
         </w:rPr>
-        <w:t>, “</w:t>
-      </w:r>
-      <w:proofErr w:type="spellStart"/>
-      <w:r>
-        <w:rPr>
-          <w:rFonts w:ascii="Times New Roman" w:hAnsi="Times New Roman" w:cs="Times New Roman"/>
-          <w:highlight w:val="lightGray"/>
-        </w:rPr>
-        <w:t>long</w:t>
-      </w:r>
-      <w:proofErr w:type="spellEnd"/>
-      <w:r>
-        <w:rPr>
-          <w:rFonts w:ascii="Times New Roman" w:hAnsi="Times New Roman" w:cs="Times New Roman"/>
-          <w:highlight w:val="lightGray"/>
-        </w:rPr>
-        <w:t xml:space="preserve">“: </w:t>
-      </w:r>
-      <w:r>
-        <w:rPr>
-          <w:rFonts w:ascii="Times New Roman" w:hAnsi="Times New Roman" w:cs="Times New Roman"/>
-          <w:highlight w:val="lightGray"/>
-        </w:rPr>
-        <w:t>17.816788</w:t>
-      </w:r>
-      <w:r>
-        <w:rPr>
-          <w:rFonts w:ascii="Times New Roman" w:hAnsi="Times New Roman" w:cs="Times New Roman"/>
-          <w:highlight w:val="lightGray"/>
-        </w:rPr>
-        <w:t>}, “</w:t>
-      </w:r>
-      <w:proofErr w:type="spellStart"/>
-      <w:r>
-        <w:rPr>
-          <w:rFonts w:ascii="Times New Roman" w:hAnsi="Times New Roman" w:cs="Times New Roman"/>
-          <w:highlight w:val="lightGray"/>
-        </w:rPr>
-        <w:t>Sens</w:t>
-      </w:r>
-      <w:proofErr w:type="spellEnd"/>
-      <w:r>
-        <w:rPr>
-          <w:rFonts w:ascii="Times New Roman" w:hAnsi="Times New Roman" w:cs="Times New Roman"/>
-          <w:highlight w:val="lightGray"/>
-        </w:rPr>
-        <w:t>“: {</w:t>
-      </w:r>
-      <w:r>
-        <w:rPr>
-          <w:rFonts w:ascii="Times New Roman" w:hAnsi="Times New Roman" w:cs="Times New Roman"/>
-          <w:highlight w:val="lightGray"/>
-        </w:rPr>
-        <w:t>“T“: 25}}}</w:t>
-      </w:r>
-      <w:r>
-        <w:t xml:space="preserve"> ) nám bude stačiť zápis bez objektových/vlnitých zátvoriek. Odstránením úvodzoviek z názvov premenných sa ušetria 2B/premennú. Náš prvotný koncept potom vyzeral takto: </w:t>
-      </w:r>
-      <w:r>
-        <w:rPr>
-          <w:rFonts w:ascii="Times New Roman" w:hAnsi="Times New Roman" w:cs="Times New Roman"/>
-          <w:highlight w:val="lightGray"/>
-        </w:rPr>
-        <w:t xml:space="preserve">C: 1, T: 25, H: 40, D: 20, R: 1, A: </w:t>
-      </w:r>
-      <w:r>
-        <w:rPr>
-          <w:rFonts w:ascii="Times New Roman" w:hAnsi="Times New Roman" w:cs="Times New Roman"/>
-          <w:highlight w:val="lightGray"/>
-        </w:rPr>
-        <w:t>48.582563</w:t>
-      </w:r>
-      <w:r>
-        <w:rPr>
-          <w:rFonts w:ascii="Times New Roman" w:hAnsi="Times New Roman" w:cs="Times New Roman"/>
-          <w:highlight w:val="lightGray"/>
-        </w:rPr>
-        <w:t xml:space="preserve">, O: </w:t>
-      </w:r>
-      <w:r>
-        <w:rPr>
-          <w:rFonts w:ascii="Times New Roman" w:hAnsi="Times New Roman" w:cs="Times New Roman"/>
-          <w:highlight w:val="lightGray"/>
-        </w:rPr>
-        <w:t>17.816788</w:t>
+        <w:t>, O: 17.816788</w:t>
       </w:r>
       <w:r>
         <w:t>.</w:t>
@@ -576,35 +480,26 @@
         <w:rPr>
           <w:highlight w:val="lightGray"/>
         </w:rPr>
-        <w:t>1C25T40H20D1R</w:t>
-      </w:r>
-      <w:r>
-        <w:rPr>
-          <w:rFonts w:ascii="Times New Roman" w:hAnsi="Times New Roman" w:cs="Times New Roman"/>
-          <w:highlight w:val="lightGray"/>
-        </w:rPr>
-        <w:t>48.582563</w:t>
-      </w:r>
-      <w:r>
-        <w:rPr>
-          <w:rFonts w:ascii="Times New Roman" w:hAnsi="Times New Roman" w:cs="Times New Roman"/>
-          <w:highlight w:val="lightGray"/>
-        </w:rPr>
-        <w:t>A</w:t>
-      </w:r>
-      <w:r>
-        <w:rPr>
-          <w:rFonts w:ascii="Times New Roman" w:hAnsi="Times New Roman" w:cs="Times New Roman"/>
-          <w:highlight w:val="lightGray"/>
-        </w:rPr>
-        <w:t>17.816788</w:t>
-      </w:r>
-      <w:r>
-        <w:rPr>
-          <w:rFonts w:ascii="Times New Roman" w:hAnsi="Times New Roman" w:cs="Times New Roman"/>
-          <w:highlight w:val="lightGray"/>
-        </w:rPr>
-        <w:t>O</w:t>
+        <w:t>1C25T40H</w:t>
+      </w:r>
+      <w:r>
+        <w:rPr>
+          <w:highlight w:val="lightGray"/>
+        </w:rPr>
+        <w:t>1000P</w:t>
+      </w:r>
+      <w:r>
+        <w:rPr>
+          <w:highlight w:val="lightGray"/>
+        </w:rPr>
+        <w:t>20D1R</w:t>
+      </w:r>
+      <w:r>
+        <w:rPr>
+          <w:rFonts w:ascii="Times New Roman" w:hAnsi="Times New Roman" w:cs="Times New Roman"/>
+          <w:highlight w:val="lightGray"/>
+        </w:rPr>
+        <w:t>48.582563A17.816788O</w:t>
       </w:r>
       <w:r>
         <w:rPr>

</xml_diff>

<commit_message>
adding specified LoRa packet format in doc
</commit_message>
<xml_diff>
--- a/Projects/2024/R-IoT-Data_Hub/Solutions/Basic/CANSAT/Formát LoRa správy.docx
+++ b/Projects/2024/R-IoT-Data_Hub/Solutions/Basic/CANSAT/Formát LoRa správy.docx
@@ -330,9 +330,7 @@
       <w:pPr>
         <w:jc w:val="both"/>
         <w:rPr>
-          <w:rFonts w:asciiTheme="majorHAnsi" w:hAnsiTheme="majorHAnsi"/>
-          <w:b/>
-          <w:bCs/>
+          <w:rFonts w:asciiTheme="majorHAnsi" w:hAnsiTheme="majorHAnsi" w:cs="Times New Roman"/>
         </w:rPr>
       </w:pPr>
       <w:r>
@@ -512,6 +510,106 @@
           <w:rFonts w:asciiTheme="majorHAnsi" w:hAnsiTheme="majorHAnsi" w:cs="Times New Roman"/>
         </w:rPr>
         <w:t xml:space="preserve">. </w:t>
+      </w:r>
+    </w:p>
+    <w:p>
+      <w:pPr>
+        <w:rPr>
+          <w:rFonts w:asciiTheme="majorHAnsi" w:hAnsiTheme="majorHAnsi" w:cs="Times New Roman"/>
+        </w:rPr>
+      </w:pPr>
+      <w:r>
+        <w:rPr>
+          <w:rFonts w:asciiTheme="majorHAnsi" w:hAnsiTheme="majorHAnsi" w:cs="Times New Roman"/>
+        </w:rPr>
+        <w:br w:type="page"/>
+      </w:r>
+    </w:p>
+    <w:p>
+      <w:pPr>
+        <w:pStyle w:val="Nadpis3"/>
+      </w:pPr>
+      <w:r>
+        <w:lastRenderedPageBreak/>
+        <w:t>Vlastný formát – prerábka</w:t>
+      </w:r>
+    </w:p>
+    <w:p>
+      <w:pPr>
+        <w:jc w:val="both"/>
+      </w:pPr>
+      <w:r>
+        <w:tab/>
+        <w:t>Po konzultáciách sme sa rozhodli ustáliť formát na nasledujúcej štruktúre:</w:t>
+      </w:r>
+    </w:p>
+    <w:p>
+      <w:pPr>
+        <w:jc w:val="both"/>
+        <w:rPr>
+          <w:rFonts w:asciiTheme="majorHAnsi" w:hAnsiTheme="majorHAnsi" w:cs="Times New Roman"/>
+        </w:rPr>
+      </w:pPr>
+      <w:r>
+        <w:rPr>
+          <w:rFonts w:ascii="Times New Roman" w:hAnsi="Times New Roman" w:cs="Times New Roman"/>
+          <w:highlight w:val="lightGray"/>
+        </w:rPr>
+        <w:t>#123T25.55H48.12P998D10</w:t>
+      </w:r>
+      <w:r>
+        <w:rPr>
+          <w:rFonts w:ascii="Times New Roman" w:hAnsi="Times New Roman" w:cs="Times New Roman"/>
+        </w:rPr>
+        <w:t xml:space="preserve">, </w:t>
+      </w:r>
+      <w:r>
+        <w:rPr>
+          <w:rFonts w:asciiTheme="majorHAnsi" w:hAnsiTheme="majorHAnsi" w:cs="Times New Roman"/>
+        </w:rPr>
+        <w:t xml:space="preserve">pričom: # identifikuje číslo správy, T teplotu, H vlhkosť, P tlak, D vzdialenosť. Do budúcna je možné </w:t>
+      </w:r>
+      <w:proofErr w:type="spellStart"/>
+      <w:r>
+        <w:rPr>
+          <w:rFonts w:asciiTheme="majorHAnsi" w:hAnsiTheme="majorHAnsi" w:cs="Times New Roman"/>
+        </w:rPr>
+        <w:t>packet</w:t>
+      </w:r>
+      <w:proofErr w:type="spellEnd"/>
+      <w:r>
+        <w:rPr>
+          <w:rFonts w:asciiTheme="majorHAnsi" w:hAnsiTheme="majorHAnsi" w:cs="Times New Roman"/>
+        </w:rPr>
+        <w:t xml:space="preserve"> rozšíriť o ďalšie premenné, ako napríklad radiáciu R...</w:t>
+      </w:r>
+    </w:p>
+    <w:p>
+      <w:pPr>
+        <w:jc w:val="both"/>
+        <w:rPr>
+          <w:rFonts w:asciiTheme="majorHAnsi" w:hAnsiTheme="majorHAnsi" w:cs="Times New Roman"/>
+        </w:rPr>
+      </w:pPr>
+      <w:r>
+        <w:rPr>
+          <w:rFonts w:asciiTheme="majorHAnsi" w:hAnsiTheme="majorHAnsi" w:cs="Times New Roman"/>
+        </w:rPr>
+        <w:tab/>
+      </w:r>
+      <w:proofErr w:type="spellStart"/>
+      <w:r>
+        <w:rPr>
+          <w:rFonts w:asciiTheme="majorHAnsi" w:hAnsiTheme="majorHAnsi" w:cs="Times New Roman"/>
+        </w:rPr>
+        <w:t>Wrapper</w:t>
+      </w:r>
+      <w:proofErr w:type="spellEnd"/>
+      <w:r>
+        <w:rPr>
+          <w:rFonts w:asciiTheme="majorHAnsi" w:hAnsiTheme="majorHAnsi" w:cs="Times New Roman"/>
+        </w:rPr>
+        <w:t xml:space="preserve"> zostavujúci a rozoberajúci správu z a do jednotlivých premenných by mal byť flexibilný a nemal by závisieť od počtu cifier číselnej hodnoty, alebo poradia jednotlivých premenných v správe.</w:t>
       </w:r>
     </w:p>
     <w:sectPr>

</xml_diff>

<commit_message>
sprava (payload) je ukonceny CRLF (0x0D, 0x0A) --zahrnutie do dokumentácie
</commit_message>
<xml_diff>
--- a/Projects/2024/R-IoT-Data_Hub/Solutions/Basic/CANSAT/Formát LoRa správy.docx
+++ b/Projects/2024/R-IoT-Data_Hub/Solutions/Basic/CANSAT/Formát LoRa správy.docx
@@ -38,23 +38,7 @@
         <w:t xml:space="preserve">Naše riešenie počíta s používaním LoRa modemu od firmy EBYTE E22-900T22D. Pri štandardných nastaveniach je dĺžka správy – paketu rovná 240B. Toto nastavenie sa dá zmeniť </w:t>
       </w:r>
       <w:r>
-        <w:t xml:space="preserve">aj na kratšie rozsahy, nerátame však s tím. Modem umožňuje zmeniť rýchlosť prietoku dát „vzduchom“ – </w:t>
-      </w:r>
-      <w:proofErr w:type="spellStart"/>
-      <w:r>
-        <w:t>air</w:t>
-      </w:r>
-      <w:proofErr w:type="spellEnd"/>
-      <w:r>
-        <w:t xml:space="preserve"> rate. Minimálna rýchlosť prenosu je 0,3kb/s (niekedy značené ako </w:t>
-      </w:r>
-      <w:proofErr w:type="spellStart"/>
-      <w:r>
-        <w:t>kbps</w:t>
-      </w:r>
-      <w:proofErr w:type="spellEnd"/>
-      <w:r>
-        <w:t>, alebo K), predvolené je nastavenie na 2,4kb/s, maximálna rýchlosť je 62,5kb/s, pričom sa výrazne zníži dosah bezdrôtového prenosu.</w:t>
+        <w:t>aj na kratšie rozsahy, nerátame však s tím. Modem umožňuje zmeniť rýchlosť prietoku dát „vzduchom“ – air rate. Minimálna rýchlosť prenosu je 0,3kb/s (niekedy značené ako kbps, alebo K), predvolené je nastavenie na 2,4kb/s, maximálna rýchlosť je 62,5kb/s, pričom sa výrazne zníži dosah bezdrôtového prenosu.</w:t>
       </w:r>
     </w:p>
     <w:p>
@@ -69,34 +53,10 @@
         <w:t xml:space="preserve">, vlhkosť (od 20 do 100 v %), </w:t>
       </w:r>
       <w:r>
-        <w:t xml:space="preserve">tlak (od 900 do 1050 v </w:t>
-      </w:r>
-      <w:proofErr w:type="spellStart"/>
-      <w:r>
-        <w:t>hPa</w:t>
-      </w:r>
-      <w:proofErr w:type="spellEnd"/>
-      <w:r>
-        <w:t xml:space="preserve">), </w:t>
-      </w:r>
-      <w:r>
-        <w:t xml:space="preserve">vzdialenosť od zeme (merané cez </w:t>
-      </w:r>
-      <w:proofErr w:type="spellStart"/>
-      <w:r>
-        <w:t>ToF</w:t>
-      </w:r>
-      <w:proofErr w:type="spellEnd"/>
-      <w:r>
-        <w:t xml:space="preserve">, od 0 do 20m), prítomnosť zvýšenej radiácie(áno/nie), poloha na základe GPS (lat., </w:t>
-      </w:r>
-      <w:proofErr w:type="spellStart"/>
-      <w:r>
-        <w:t>long</w:t>
-      </w:r>
-      <w:proofErr w:type="spellEnd"/>
-      <w:r>
-        <w:t>. -&gt; 2 údaje).</w:t>
+        <w:t xml:space="preserve">tlak (od 900 do 1050 v hPa), </w:t>
+      </w:r>
+      <w:r>
+        <w:t>vzdialenosť od zeme (merané cez ToF, od 0 do 20m), prítomnosť zvýšenej radiácie(áno/nie), poloha na základe GPS (lat., long. -&gt; 2 údaje).</w:t>
       </w:r>
     </w:p>
     <w:p>
@@ -124,31 +84,7 @@
       </w:pPr>
       <w:r>
         <w:tab/>
-        <w:t xml:space="preserve">JavaScript </w:t>
-      </w:r>
-      <w:proofErr w:type="spellStart"/>
-      <w:r>
-        <w:t>Object</w:t>
-      </w:r>
-      <w:proofErr w:type="spellEnd"/>
-      <w:r>
-        <w:t xml:space="preserve"> </w:t>
-      </w:r>
-      <w:proofErr w:type="spellStart"/>
-      <w:r>
-        <w:t>Notation</w:t>
-      </w:r>
-      <w:proofErr w:type="spellEnd"/>
-      <w:r>
-        <w:t xml:space="preserve"> je jeden zo štandardných formátov na prenos dát po internete. Je veľmi dobre čitateľný a dá sa z neho jednoducho zistiť význam jednotlivých polí/premenných. Použite </w:t>
-      </w:r>
-      <w:proofErr w:type="spellStart"/>
-      <w:r>
-        <w:t>JSONu</w:t>
-      </w:r>
-      <w:proofErr w:type="spellEnd"/>
-      <w:r>
-        <w:t xml:space="preserve"> v našom riešení by mohlo vyzerať asi takto:</w:t>
+        <w:t>JavaScript Object Notation je jeden zo štandardných formátov na prenos dát po internete. Je veľmi dobre čitateľný a dá sa z neho jednoducho zistiť význam jednotlivých polí/premenných. Použite JSONu v našom riešení by mohlo vyzerať asi takto:</w:t>
       </w:r>
     </w:p>
     <w:p>
@@ -160,133 +96,21 @@
           <w:rFonts w:ascii="Times New Roman" w:hAnsi="Times New Roman" w:cs="Times New Roman"/>
           <w:highlight w:val="lightGray"/>
         </w:rPr>
-        <w:t>{“</w:t>
-      </w:r>
-      <w:proofErr w:type="spellStart"/>
+        <w:t xml:space="preserve">{“counter“: 1, “Temperature“: 25, “Hummidity“: 30, </w:t>
+      </w:r>
       <w:r>
         <w:rPr>
           <w:rFonts w:ascii="Times New Roman" w:hAnsi="Times New Roman" w:cs="Times New Roman"/>
           <w:highlight w:val="lightGray"/>
         </w:rPr>
-        <w:t>counter</w:t>
-      </w:r>
-      <w:proofErr w:type="spellEnd"/>
+        <w:t xml:space="preserve">“Pressure“: 1000, </w:t>
+      </w:r>
       <w:r>
         <w:rPr>
           <w:rFonts w:ascii="Times New Roman" w:hAnsi="Times New Roman" w:cs="Times New Roman"/>
           <w:highlight w:val="lightGray"/>
         </w:rPr>
-        <w:t>“: 1, “</w:t>
-      </w:r>
-      <w:proofErr w:type="spellStart"/>
-      <w:r>
-        <w:rPr>
-          <w:rFonts w:ascii="Times New Roman" w:hAnsi="Times New Roman" w:cs="Times New Roman"/>
-          <w:highlight w:val="lightGray"/>
-        </w:rPr>
-        <w:t>Temperature</w:t>
-      </w:r>
-      <w:proofErr w:type="spellEnd"/>
-      <w:r>
-        <w:rPr>
-          <w:rFonts w:ascii="Times New Roman" w:hAnsi="Times New Roman" w:cs="Times New Roman"/>
-          <w:highlight w:val="lightGray"/>
-        </w:rPr>
-        <w:t>“: 25, “</w:t>
-      </w:r>
-      <w:proofErr w:type="spellStart"/>
-      <w:r>
-        <w:rPr>
-          <w:rFonts w:ascii="Times New Roman" w:hAnsi="Times New Roman" w:cs="Times New Roman"/>
-          <w:highlight w:val="lightGray"/>
-        </w:rPr>
-        <w:t>Hummidity</w:t>
-      </w:r>
-      <w:proofErr w:type="spellEnd"/>
-      <w:r>
-        <w:rPr>
-          <w:rFonts w:ascii="Times New Roman" w:hAnsi="Times New Roman" w:cs="Times New Roman"/>
-          <w:highlight w:val="lightGray"/>
-        </w:rPr>
-        <w:t xml:space="preserve">“: 30, </w:t>
-      </w:r>
-      <w:r>
-        <w:rPr>
-          <w:rFonts w:ascii="Times New Roman" w:hAnsi="Times New Roman" w:cs="Times New Roman"/>
-          <w:highlight w:val="lightGray"/>
-        </w:rPr>
-        <w:t>“</w:t>
-      </w:r>
-      <w:proofErr w:type="spellStart"/>
-      <w:r>
-        <w:rPr>
-          <w:rFonts w:ascii="Times New Roman" w:hAnsi="Times New Roman" w:cs="Times New Roman"/>
-          <w:highlight w:val="lightGray"/>
-        </w:rPr>
-        <w:t>Pressure</w:t>
-      </w:r>
-      <w:proofErr w:type="spellEnd"/>
-      <w:r>
-        <w:rPr>
-          <w:rFonts w:ascii="Times New Roman" w:hAnsi="Times New Roman" w:cs="Times New Roman"/>
-          <w:highlight w:val="lightGray"/>
-        </w:rPr>
-        <w:t xml:space="preserve">“: 1000, </w:t>
-      </w:r>
-      <w:r>
-        <w:rPr>
-          <w:rFonts w:ascii="Times New Roman" w:hAnsi="Times New Roman" w:cs="Times New Roman"/>
-          <w:highlight w:val="lightGray"/>
-        </w:rPr>
-        <w:t>“</w:t>
-      </w:r>
-      <w:proofErr w:type="spellStart"/>
-      <w:r>
-        <w:rPr>
-          <w:rFonts w:ascii="Times New Roman" w:hAnsi="Times New Roman" w:cs="Times New Roman"/>
-          <w:highlight w:val="lightGray"/>
-        </w:rPr>
-        <w:t>Distance</w:t>
-      </w:r>
-      <w:proofErr w:type="spellEnd"/>
-      <w:r>
-        <w:rPr>
-          <w:rFonts w:ascii="Times New Roman" w:hAnsi="Times New Roman" w:cs="Times New Roman"/>
-          <w:highlight w:val="lightGray"/>
-        </w:rPr>
-        <w:t>“: 20, “</w:t>
-      </w:r>
-      <w:proofErr w:type="spellStart"/>
-      <w:r>
-        <w:rPr>
-          <w:rFonts w:ascii="Times New Roman" w:hAnsi="Times New Roman" w:cs="Times New Roman"/>
-          <w:highlight w:val="lightGray"/>
-        </w:rPr>
-        <w:t>Radiation</w:t>
-      </w:r>
-      <w:proofErr w:type="spellEnd"/>
-      <w:r>
-        <w:rPr>
-          <w:rFonts w:ascii="Times New Roman" w:hAnsi="Times New Roman" w:cs="Times New Roman"/>
-          <w:highlight w:val="lightGray"/>
-        </w:rPr>
-        <w:t xml:space="preserve">“: </w:t>
-      </w:r>
-      <w:proofErr w:type="spellStart"/>
-      <w:r>
-        <w:rPr>
-          <w:rFonts w:ascii="Times New Roman" w:hAnsi="Times New Roman" w:cs="Times New Roman"/>
-          <w:highlight w:val="lightGray"/>
-        </w:rPr>
-        <w:t>true</w:t>
-      </w:r>
-      <w:proofErr w:type="spellEnd"/>
-      <w:r>
-        <w:rPr>
-          <w:rFonts w:ascii="Times New Roman" w:hAnsi="Times New Roman" w:cs="Times New Roman"/>
-          <w:highlight w:val="lightGray"/>
-        </w:rPr>
-        <w:t>}</w:t>
+        <w:t>“Distance“: 20, “Radiation“: true}</w:t>
       </w:r>
       <w:r>
         <w:t>. Nevýhodou je jeho dĺžka. Tento zápis zabral približne 87 znakov, čo sa rovná 87B v</w:t>
@@ -298,23 +122,7 @@
         <w:t>ASCII</w:t>
       </w:r>
       <w:r>
-        <w:t xml:space="preserve"> textovom reťazci. Skrátením názvov premien je možné o niečo skrátiť jeho dĺžku (</w:t>
-      </w:r>
-      <w:proofErr w:type="spellStart"/>
-      <w:r>
-        <w:t>counter</w:t>
-      </w:r>
-      <w:proofErr w:type="spellEnd"/>
-      <w:r>
-        <w:t xml:space="preserve">-&gt;C, </w:t>
-      </w:r>
-      <w:proofErr w:type="spellStart"/>
-      <w:r>
-        <w:t>Temperature</w:t>
-      </w:r>
-      <w:proofErr w:type="spellEnd"/>
-      <w:r>
-        <w:t>-&gt;T...)</w:t>
+        <w:t xml:space="preserve"> textovom reťazci. Skrátením názvov premien je možné o niečo skrátiť jeho dĺžku (counter-&gt;C, Temperature-&gt;T...)</w:t>
       </w:r>
     </w:p>
     <w:p>
@@ -335,93 +143,21 @@
       </w:pPr>
       <w:r>
         <w:tab/>
-        <w:t xml:space="preserve">Vzhľadom na to, že nepotrebujeme naše dáta </w:t>
-      </w:r>
-      <w:proofErr w:type="spellStart"/>
-      <w:r>
-        <w:t>štruktúrovať</w:t>
-      </w:r>
-      <w:proofErr w:type="spellEnd"/>
-      <w:r>
-        <w:t xml:space="preserve"> do nadradených a podradených premenných – objektov ( </w:t>
+        <w:t xml:space="preserve">Vzhľadom na to, že nepotrebujeme naše dáta štruktúrovať do nadradených a podradených premenných – objektov ( </w:t>
       </w:r>
       <w:r>
         <w:rPr>
           <w:rFonts w:ascii="Times New Roman" w:hAnsi="Times New Roman" w:cs="Times New Roman"/>
           <w:highlight w:val="lightGray"/>
         </w:rPr>
-        <w:t>{“</w:t>
-      </w:r>
-      <w:proofErr w:type="spellStart"/>
+        <w:t>{“sat“: {</w:t>
+      </w:r>
       <w:r>
         <w:rPr>
           <w:rFonts w:ascii="Times New Roman" w:hAnsi="Times New Roman" w:cs="Times New Roman"/>
           <w:highlight w:val="lightGray"/>
         </w:rPr>
-        <w:t>sat</w:t>
-      </w:r>
-      <w:proofErr w:type="spellEnd"/>
-      <w:r>
-        <w:rPr>
-          <w:rFonts w:ascii="Times New Roman" w:hAnsi="Times New Roman" w:cs="Times New Roman"/>
-          <w:highlight w:val="lightGray"/>
-        </w:rPr>
-        <w:t>“: {</w:t>
-      </w:r>
-      <w:r>
-        <w:rPr>
-          <w:rFonts w:ascii="Times New Roman" w:hAnsi="Times New Roman" w:cs="Times New Roman"/>
-          <w:highlight w:val="lightGray"/>
-        </w:rPr>
-        <w:t>“GPS“: {“</w:t>
-      </w:r>
-      <w:proofErr w:type="spellStart"/>
-      <w:r>
-        <w:rPr>
-          <w:rFonts w:ascii="Times New Roman" w:hAnsi="Times New Roman" w:cs="Times New Roman"/>
-          <w:highlight w:val="lightGray"/>
-        </w:rPr>
-        <w:t>lat</w:t>
-      </w:r>
-      <w:proofErr w:type="spellEnd"/>
-      <w:r>
-        <w:rPr>
-          <w:rFonts w:ascii="Times New Roman" w:hAnsi="Times New Roman" w:cs="Times New Roman"/>
-          <w:highlight w:val="lightGray"/>
-        </w:rPr>
-        <w:t>“: 48.582563, “</w:t>
-      </w:r>
-      <w:proofErr w:type="spellStart"/>
-      <w:r>
-        <w:rPr>
-          <w:rFonts w:ascii="Times New Roman" w:hAnsi="Times New Roman" w:cs="Times New Roman"/>
-          <w:highlight w:val="lightGray"/>
-        </w:rPr>
-        <w:t>long</w:t>
-      </w:r>
-      <w:proofErr w:type="spellEnd"/>
-      <w:r>
-        <w:rPr>
-          <w:rFonts w:ascii="Times New Roman" w:hAnsi="Times New Roman" w:cs="Times New Roman"/>
-          <w:highlight w:val="lightGray"/>
-        </w:rPr>
-        <w:t>“: 17.816788}, “</w:t>
-      </w:r>
-      <w:proofErr w:type="spellStart"/>
-      <w:r>
-        <w:rPr>
-          <w:rFonts w:ascii="Times New Roman" w:hAnsi="Times New Roman" w:cs="Times New Roman"/>
-          <w:highlight w:val="lightGray"/>
-        </w:rPr>
-        <w:t>Sens</w:t>
-      </w:r>
-      <w:proofErr w:type="spellEnd"/>
-      <w:r>
-        <w:rPr>
-          <w:rFonts w:ascii="Times New Roman" w:hAnsi="Times New Roman" w:cs="Times New Roman"/>
-          <w:highlight w:val="lightGray"/>
-        </w:rPr>
-        <w:t>“: {</w:t>
+        <w:t>“GPS“: {“lat“: 48.582563, “long“: 17.816788}, “Sens“: {</w:t>
       </w:r>
       <w:r>
         <w:rPr>
@@ -560,6 +296,13 @@
       <w:r>
         <w:rPr>
           <w:rFonts w:ascii="Times New Roman" w:hAnsi="Times New Roman" w:cs="Times New Roman"/>
+          <w:highlight w:val="lightGray"/>
+        </w:rPr>
+        <w:t>\r\n</w:t>
+      </w:r>
+      <w:r>
+        <w:rPr>
+          <w:rFonts w:ascii="Times New Roman" w:hAnsi="Times New Roman" w:cs="Times New Roman"/>
         </w:rPr>
         <w:t xml:space="preserve">, </w:t>
       </w:r>
@@ -567,21 +310,13 @@
         <w:rPr>
           <w:rFonts w:asciiTheme="majorHAnsi" w:hAnsiTheme="majorHAnsi" w:cs="Times New Roman"/>
         </w:rPr>
-        <w:t xml:space="preserve">pričom: # identifikuje číslo správy, T teplotu, H vlhkosť, P tlak, D vzdialenosť. Do budúcna je možné </w:t>
-      </w:r>
-      <w:proofErr w:type="spellStart"/>
+        <w:t>pričom: # identifikuje číslo správy, T teplotu, H vlhkosť, P tlak, D vzdialenosť. Do budúcna je možné packet rozšíriť o ďalšie premenné, ako napríklad radiáciu R...</w:t>
+      </w:r>
       <w:r>
         <w:rPr>
           <w:rFonts w:asciiTheme="majorHAnsi" w:hAnsiTheme="majorHAnsi" w:cs="Times New Roman"/>
         </w:rPr>
-        <w:t>packet</w:t>
-      </w:r>
-      <w:proofErr w:type="spellEnd"/>
-      <w:r>
-        <w:rPr>
-          <w:rFonts w:asciiTheme="majorHAnsi" w:hAnsiTheme="majorHAnsi" w:cs="Times New Roman"/>
-        </w:rPr>
-        <w:t xml:space="preserve"> rozšíriť o ďalšie premenné, ako napríklad radiáciu R...</w:t>
+        <w:t xml:space="preserve"> znaky \r a \n indikujú koniec správy.</w:t>
       </w:r>
     </w:p>
     <w:p>
@@ -596,20 +331,7 @@
           <w:rFonts w:asciiTheme="majorHAnsi" w:hAnsiTheme="majorHAnsi" w:cs="Times New Roman"/>
         </w:rPr>
         <w:tab/>
-      </w:r>
-      <w:proofErr w:type="spellStart"/>
-      <w:r>
-        <w:rPr>
-          <w:rFonts w:asciiTheme="majorHAnsi" w:hAnsiTheme="majorHAnsi" w:cs="Times New Roman"/>
-        </w:rPr>
-        <w:t>Wrapper</w:t>
-      </w:r>
-      <w:proofErr w:type="spellEnd"/>
-      <w:r>
-        <w:rPr>
-          <w:rFonts w:asciiTheme="majorHAnsi" w:hAnsiTheme="majorHAnsi" w:cs="Times New Roman"/>
-        </w:rPr>
-        <w:t xml:space="preserve"> zostavujúci a rozoberajúci správu z a do jednotlivých premenných by mal byť flexibilný a nemal by závisieť od počtu cifier číselnej hodnoty, alebo poradia jednotlivých premenných v správe.</w:t>
+        <w:t>Wrapper zostavujúci a rozoberajúci správu z a do jednotlivých premenných by mal byť flexibilný a nemal by závisieť od počtu cifier číselnej hodnoty, alebo poradia jednotlivých premenných v správe.</w:t>
       </w:r>
     </w:p>
     <w:sectPr>

</xml_diff>

<commit_message>
update of the docs to ToF and GPS
</commit_message>
<xml_diff>
--- a/Projects/2024/R-IoT-Data_Hub/Solutions/Basic/CANSAT/Formát LoRa správy.docx
+++ b/Projects/2024/R-IoT-Data_Hub/Solutions/Basic/CANSAT/Formát LoRa správy.docx
@@ -1,6 +1,6 @@
 
 <file path=word/document.xml><?xml version="1.0" encoding="utf-8"?>
-<w:document xmlns:wpc="http://schemas.microsoft.com/office/word/2010/wordprocessingCanvas" xmlns:cx="http://schemas.microsoft.com/office/drawing/2014/chartex" xmlns:cx1="http://schemas.microsoft.com/office/drawing/2015/9/8/chartex" xmlns:cx2="http://schemas.microsoft.com/office/drawing/2015/10/21/chartex" xmlns:cx3="http://schemas.microsoft.com/office/drawing/2016/5/9/chartex" xmlns:cx4="http://schemas.microsoft.com/office/drawing/2016/5/10/chartex" xmlns:cx5="http://schemas.microsoft.com/office/drawing/2016/5/11/chartex" xmlns:cx6="http://schemas.microsoft.com/office/drawing/2016/5/12/chartex" xmlns:cx7="http://schemas.microsoft.com/office/drawing/2016/5/13/chartex" xmlns:cx8="http://schemas.microsoft.com/office/drawing/2016/5/14/chartex" xmlns:mc="http://schemas.openxmlformats.org/markup-compatibility/2006" xmlns:aink="http://schemas.microsoft.com/office/drawing/2016/ink" xmlns:am3d="http://schemas.microsoft.com/office/drawing/2017/model3d" xmlns:o="urn:schemas-microsoft-com:office:office" xmlns:oel="http://schemas.microsoft.com/office/2019/extlst" xmlns:r="http://schemas.openxmlformats.org/officeDocument/2006/relationships" xmlns:m="http://schemas.openxmlformats.org/officeDocument/2006/math" xmlns:v="urn:schemas-microsoft-com:vml" xmlns:wp14="http://schemas.microsoft.com/office/word/2010/wordprocessingDrawing" xmlns:wp="http://schemas.openxmlformats.org/drawingml/2006/wordprocessingDrawing" xmlns:w10="urn:schemas-microsoft-com:office:word" xmlns:w="http://schemas.openxmlformats.org/wordprocessingml/2006/main" xmlns:w14="http://schemas.microsoft.com/office/word/2010/wordml" xmlns:w15="http://schemas.microsoft.com/office/word/2012/wordml" xmlns:w16cex="http://schemas.microsoft.com/office/word/2018/wordml/cex" xmlns:w16cid="http://schemas.microsoft.com/office/word/2016/wordml/cid" xmlns:w16="http://schemas.microsoft.com/office/word/2018/wordml" xmlns:w16du="http://schemas.microsoft.com/office/word/2023/wordml/word16du" xmlns:w16sdtdh="http://schemas.microsoft.com/office/word/2020/wordml/sdtdatahash" xmlns:w16sdtfl="http://schemas.microsoft.com/office/word/2024/wordml/sdtformatlock" xmlns:w16se="http://schemas.microsoft.com/office/word/2015/wordml/symex" xmlns:wpg="http://schemas.microsoft.com/office/word/2010/wordprocessingGroup" xmlns:wpi="http://schemas.microsoft.com/office/word/2010/wordprocessingInk" xmlns:wne="http://schemas.microsoft.com/office/word/2006/wordml" xmlns:wps="http://schemas.microsoft.com/office/word/2010/wordprocessingShape" mc:Ignorable="w14 w15 w16se w16cid w16 w16cex w16sdtdh w16sdtfl w16du wp14">
+<w:document xmlns:wpc="http://schemas.microsoft.com/office/word/2010/wordprocessingCanvas" xmlns:cx="http://schemas.microsoft.com/office/drawing/2014/chartex" xmlns:cx1="http://schemas.microsoft.com/office/drawing/2015/9/8/chartex" xmlns:cx2="http://schemas.microsoft.com/office/drawing/2015/10/21/chartex" xmlns:cx3="http://schemas.microsoft.com/office/drawing/2016/5/9/chartex" xmlns:cx4="http://schemas.microsoft.com/office/drawing/2016/5/10/chartex" xmlns:cx5="http://schemas.microsoft.com/office/drawing/2016/5/11/chartex" xmlns:cx6="http://schemas.microsoft.com/office/drawing/2016/5/12/chartex" xmlns:cx7="http://schemas.microsoft.com/office/drawing/2016/5/13/chartex" xmlns:cx8="http://schemas.microsoft.com/office/drawing/2016/5/14/chartex" xmlns:mc="http://schemas.openxmlformats.org/markup-compatibility/2006" xmlns:aink="http://schemas.microsoft.com/office/drawing/2016/ink" xmlns:am3d="http://schemas.microsoft.com/office/drawing/2017/model3d" xmlns:o="urn:schemas-microsoft-com:office:office" xmlns:r="http://schemas.openxmlformats.org/officeDocument/2006/relationships" xmlns:m="http://schemas.openxmlformats.org/officeDocument/2006/math" xmlns:v="urn:schemas-microsoft-com:vml" xmlns:wp14="http://schemas.microsoft.com/office/word/2010/wordprocessingDrawing" xmlns:wp="http://schemas.openxmlformats.org/drawingml/2006/wordprocessingDrawing" xmlns:w10="urn:schemas-microsoft-com:office:word" xmlns:w="http://schemas.openxmlformats.org/wordprocessingml/2006/main" xmlns:w14="http://schemas.microsoft.com/office/word/2010/wordml" xmlns:w15="http://schemas.microsoft.com/office/word/2012/wordml" xmlns:w16cex="http://schemas.microsoft.com/office/word/2018/wordml/cex" xmlns:w16cid="http://schemas.microsoft.com/office/word/2016/wordml/cid" xmlns:w16="http://schemas.microsoft.com/office/word/2018/wordml" xmlns:w16sdtdh="http://schemas.microsoft.com/office/word/2020/wordml/sdtdatahash" xmlns:w16se="http://schemas.microsoft.com/office/word/2015/wordml/symex" xmlns:wpg="http://schemas.microsoft.com/office/word/2010/wordprocessingGroup" xmlns:wpi="http://schemas.microsoft.com/office/word/2010/wordprocessingInk" xmlns:wne="http://schemas.microsoft.com/office/word/2006/wordml" xmlns:wps="http://schemas.microsoft.com/office/word/2010/wordprocessingShape" mc:Ignorable="w14 w15 w16se w16cid w16 w16cex w16sdtdh wp14">
   <w:body>
     <w:p>
       <w:pPr>
@@ -298,7 +298,7 @@
           <w:rFonts w:ascii="Times New Roman" w:hAnsi="Times New Roman" w:cs="Times New Roman"/>
           <w:highlight w:val="lightGray"/>
         </w:rPr>
-        <w:t>\r\n</w:t>
+        <w:t>X15.12345Y16.54321Z192.5</w:t>
       </w:r>
       <w:r>
         <w:rPr>
@@ -310,13 +310,53 @@
         <w:rPr>
           <w:rFonts w:asciiTheme="majorHAnsi" w:hAnsiTheme="majorHAnsi" w:cs="Times New Roman"/>
         </w:rPr>
-        <w:t>pričom: # identifikuje číslo správy, T teplotu, H vlhkosť, P tlak, D vzdialenosť. Do budúcna je možné packet rozšíriť o ďalšie premenné, ako napríklad radiáciu R...</w:t>
+        <w:t>pričom: # identifikuje číslo správy, T teplotu, H vlhkosť, P tlak, D vzdialenosť</w:t>
       </w:r>
       <w:r>
         <w:rPr>
           <w:rFonts w:asciiTheme="majorHAnsi" w:hAnsiTheme="majorHAnsi" w:cs="Times New Roman"/>
         </w:rPr>
-        <w:t xml:space="preserve"> znaky \r a \n indikujú koniec správy.</w:t>
+        <w:t xml:space="preserve"> a X,Z a Z sú rovnobežka, poludník a nadmorská výška získavané z GPS snímača</w:t>
+      </w:r>
+      <w:r>
+        <w:rPr>
+          <w:rFonts w:asciiTheme="majorHAnsi" w:hAnsiTheme="majorHAnsi" w:cs="Times New Roman"/>
+        </w:rPr>
+        <w:t>. Do budúcna je možné packet rozšíriť o ďalšie premenné, ako napríklad radiáciu R..</w:t>
+      </w:r>
+      <w:r>
+        <w:rPr>
+          <w:rFonts w:asciiTheme="majorHAnsi" w:hAnsiTheme="majorHAnsi" w:cs="Times New Roman"/>
+        </w:rPr>
+        <w:t>.</w:t>
+      </w:r>
+    </w:p>
+    <w:p>
+      <w:pPr>
+        <w:jc w:val="both"/>
+        <w:rPr>
+          <w:rFonts w:asciiTheme="majorHAnsi" w:hAnsiTheme="majorHAnsi" w:cs="Times New Roman"/>
+        </w:rPr>
+      </w:pPr>
+      <w:r>
+        <w:rPr>
+          <w:rFonts w:asciiTheme="majorHAnsi" w:hAnsiTheme="majorHAnsi" w:cs="Times New Roman"/>
+        </w:rPr>
+        <w:tab/>
+        <w:t xml:space="preserve">Pokiaľ nebolo možné z daného senzora vyčítať danú veličinu, na jej mieste sa za jej identifikátorom uvádza </w:t>
+      </w:r>
+      <w:r>
+        <w:rPr>
+          <w:rFonts w:ascii="Times New Roman" w:hAnsi="Times New Roman" w:cs="Times New Roman"/>
+          <w:highlight w:val="lightGray"/>
+        </w:rPr>
+        <w:t>-1</w:t>
+      </w:r>
+      <w:r>
+        <w:rPr>
+          <w:rFonts w:ascii="Times New Roman" w:hAnsi="Times New Roman" w:cs="Times New Roman"/>
+        </w:rPr>
+        <w:t>.</w:t>
       </w:r>
     </w:p>
     <w:p>
@@ -345,7 +385,7 @@
 </file>
 
 <file path=word/styles.xml><?xml version="1.0" encoding="utf-8"?>
-<w:styles xmlns:mc="http://schemas.openxmlformats.org/markup-compatibility/2006" xmlns:r="http://schemas.openxmlformats.org/officeDocument/2006/relationships" xmlns:w="http://schemas.openxmlformats.org/wordprocessingml/2006/main" xmlns:w14="http://schemas.microsoft.com/office/word/2010/wordml" xmlns:w15="http://schemas.microsoft.com/office/word/2012/wordml" xmlns:w16cex="http://schemas.microsoft.com/office/word/2018/wordml/cex" xmlns:w16cid="http://schemas.microsoft.com/office/word/2016/wordml/cid" xmlns:w16="http://schemas.microsoft.com/office/word/2018/wordml" xmlns:w16du="http://schemas.microsoft.com/office/word/2023/wordml/word16du" xmlns:w16sdtdh="http://schemas.microsoft.com/office/word/2020/wordml/sdtdatahash" xmlns:w16sdtfl="http://schemas.microsoft.com/office/word/2024/wordml/sdtformatlock" xmlns:w16se="http://schemas.microsoft.com/office/word/2015/wordml/symex" mc:Ignorable="w14 w15 w16se w16cid w16 w16cex w16sdtdh w16sdtfl w16du">
+<w:styles xmlns:mc="http://schemas.openxmlformats.org/markup-compatibility/2006" xmlns:r="http://schemas.openxmlformats.org/officeDocument/2006/relationships" xmlns:w="http://schemas.openxmlformats.org/wordprocessingml/2006/main" xmlns:w14="http://schemas.microsoft.com/office/word/2010/wordml" xmlns:w15="http://schemas.microsoft.com/office/word/2012/wordml" xmlns:w16cex="http://schemas.microsoft.com/office/word/2018/wordml/cex" xmlns:w16cid="http://schemas.microsoft.com/office/word/2016/wordml/cid" xmlns:w16="http://schemas.microsoft.com/office/word/2018/wordml" xmlns:w16sdtdh="http://schemas.microsoft.com/office/word/2020/wordml/sdtdatahash" xmlns:w16se="http://schemas.microsoft.com/office/word/2015/wordml/symex" mc:Ignorable="w14 w15 w16se w16cid w16 w16cex w16sdtdh">
   <w:docDefaults>
     <w:rPrDefault>
       <w:rPr>

</xml_diff>

<commit_message>
updated docs for DevID
</commit_message>
<xml_diff>
--- a/Projects/2024/R-IoT-Data_Hub/Solutions/Basic/CANSAT/Formát LoRa správy.docx
+++ b/Projects/2024/R-IoT-Data_Hub/Solutions/Basic/CANSAT/Formát LoRa správy.docx
@@ -8,7 +8,15 @@
         <w:jc w:val="both"/>
       </w:pPr>
       <w:r>
-        <w:t>Formát LoRa správy</w:t>
+        <w:t xml:space="preserve">Formát </w:t>
+      </w:r>
+      <w:proofErr w:type="spellStart"/>
+      <w:r>
+        <w:t>LoRa</w:t>
+      </w:r>
+      <w:proofErr w:type="spellEnd"/>
+      <w:r>
+        <w:t xml:space="preserve"> správy</w:t>
       </w:r>
     </w:p>
     <w:p>
@@ -35,10 +43,34 @@
       </w:pPr>
       <w:r>
         <w:tab/>
-        <w:t xml:space="preserve">Naše riešenie počíta s používaním LoRa modemu od firmy EBYTE E22-900T22D. Pri štandardných nastaveniach je dĺžka správy – paketu rovná 240B. Toto nastavenie sa dá zmeniť </w:t>
-      </w:r>
-      <w:r>
-        <w:t>aj na kratšie rozsahy, nerátame však s tím. Modem umožňuje zmeniť rýchlosť prietoku dát „vzduchom“ – air rate. Minimálna rýchlosť prenosu je 0,3kb/s (niekedy značené ako kbps, alebo K), predvolené je nastavenie na 2,4kb/s, maximálna rýchlosť je 62,5kb/s, pričom sa výrazne zníži dosah bezdrôtového prenosu.</w:t>
+        <w:t xml:space="preserve">Naše riešenie počíta s používaním </w:t>
+      </w:r>
+      <w:proofErr w:type="spellStart"/>
+      <w:r>
+        <w:t>LoRa</w:t>
+      </w:r>
+      <w:proofErr w:type="spellEnd"/>
+      <w:r>
+        <w:t xml:space="preserve"> modemu od firmy EBYTE E22-900T22D. Pri štandardných nastaveniach je dĺžka správy – paketu rovná 240B. Toto nastavenie sa dá zmeniť </w:t>
+      </w:r>
+      <w:r>
+        <w:t xml:space="preserve">aj na kratšie rozsahy, nerátame však s tím. Modem umožňuje zmeniť rýchlosť prietoku dát „vzduchom“ – </w:t>
+      </w:r>
+      <w:proofErr w:type="spellStart"/>
+      <w:r>
+        <w:t>air</w:t>
+      </w:r>
+      <w:proofErr w:type="spellEnd"/>
+      <w:r>
+        <w:t xml:space="preserve"> rate. Minimálna rýchlosť prenosu je 0,3kb/s (niekedy značené ako </w:t>
+      </w:r>
+      <w:proofErr w:type="spellStart"/>
+      <w:r>
+        <w:t>kbps</w:t>
+      </w:r>
+      <w:proofErr w:type="spellEnd"/>
+      <w:r>
+        <w:t>, alebo K), predvolené je nastavenie na 2,4kb/s, maximálna rýchlosť je 62,5kb/s, pričom sa výrazne zníži dosah bezdrôtového prenosu.</w:t>
       </w:r>
     </w:p>
     <w:p>
@@ -53,10 +85,34 @@
         <w:t xml:space="preserve">, vlhkosť (od 20 do 100 v %), </w:t>
       </w:r>
       <w:r>
-        <w:t xml:space="preserve">tlak (od 900 do 1050 v hPa), </w:t>
-      </w:r>
-      <w:r>
-        <w:t>vzdialenosť od zeme (merané cez ToF, od 0 do 20m), prítomnosť zvýšenej radiácie(áno/nie), poloha na základe GPS (lat., long. -&gt; 2 údaje).</w:t>
+        <w:t xml:space="preserve">tlak (od 900 do 1050 v </w:t>
+      </w:r>
+      <w:proofErr w:type="spellStart"/>
+      <w:r>
+        <w:t>hPa</w:t>
+      </w:r>
+      <w:proofErr w:type="spellEnd"/>
+      <w:r>
+        <w:t xml:space="preserve">), </w:t>
+      </w:r>
+      <w:r>
+        <w:t xml:space="preserve">vzdialenosť od zeme (merané cez </w:t>
+      </w:r>
+      <w:proofErr w:type="spellStart"/>
+      <w:r>
+        <w:t>ToF</w:t>
+      </w:r>
+      <w:proofErr w:type="spellEnd"/>
+      <w:r>
+        <w:t xml:space="preserve">, od 0 do 20m), prítomnosť zvýšenej radiácie(áno/nie), poloha na základe GPS (lat., </w:t>
+      </w:r>
+      <w:proofErr w:type="spellStart"/>
+      <w:r>
+        <w:t>long</w:t>
+      </w:r>
+      <w:proofErr w:type="spellEnd"/>
+      <w:r>
+        <w:t>. -&gt; 2 údaje).</w:t>
       </w:r>
     </w:p>
     <w:p>
@@ -84,7 +140,31 @@
       </w:pPr>
       <w:r>
         <w:tab/>
-        <w:t>JavaScript Object Notation je jeden zo štandardných formátov na prenos dát po internete. Je veľmi dobre čitateľný a dá sa z neho jednoducho zistiť význam jednotlivých polí/premenných. Použite JSONu v našom riešení by mohlo vyzerať asi takto:</w:t>
+        <w:t xml:space="preserve">JavaScript </w:t>
+      </w:r>
+      <w:proofErr w:type="spellStart"/>
+      <w:r>
+        <w:t>Object</w:t>
+      </w:r>
+      <w:proofErr w:type="spellEnd"/>
+      <w:r>
+        <w:t xml:space="preserve"> </w:t>
+      </w:r>
+      <w:proofErr w:type="spellStart"/>
+      <w:r>
+        <w:t>Notation</w:t>
+      </w:r>
+      <w:proofErr w:type="spellEnd"/>
+      <w:r>
+        <w:t xml:space="preserve"> je jeden zo štandardných formátov na prenos dát po internete. Je veľmi dobre čitateľný a dá sa z neho jednoducho zistiť význam jednotlivých polí/premenných. Použite </w:t>
+      </w:r>
+      <w:proofErr w:type="spellStart"/>
+      <w:r>
+        <w:t>JSONu</w:t>
+      </w:r>
+      <w:proofErr w:type="spellEnd"/>
+      <w:r>
+        <w:t xml:space="preserve"> v našom riešení by mohlo vyzerať asi takto:</w:t>
       </w:r>
     </w:p>
     <w:p>
@@ -96,21 +176,133 @@
           <w:rFonts w:ascii="Times New Roman" w:hAnsi="Times New Roman" w:cs="Times New Roman"/>
           <w:highlight w:val="lightGray"/>
         </w:rPr>
-        <w:t xml:space="preserve">{“counter“: 1, “Temperature“: 25, “Hummidity“: 30, </w:t>
-      </w:r>
-      <w:r>
-        <w:rPr>
-          <w:rFonts w:ascii="Times New Roman" w:hAnsi="Times New Roman" w:cs="Times New Roman"/>
-          <w:highlight w:val="lightGray"/>
-        </w:rPr>
-        <w:t xml:space="preserve">“Pressure“: 1000, </w:t>
-      </w:r>
-      <w:r>
-        <w:rPr>
-          <w:rFonts w:ascii="Times New Roman" w:hAnsi="Times New Roman" w:cs="Times New Roman"/>
-          <w:highlight w:val="lightGray"/>
-        </w:rPr>
-        <w:t>“Distance“: 20, “Radiation“: true}</w:t>
+        <w:t>{“</w:t>
+      </w:r>
+      <w:proofErr w:type="spellStart"/>
+      <w:r>
+        <w:rPr>
+          <w:rFonts w:ascii="Times New Roman" w:hAnsi="Times New Roman" w:cs="Times New Roman"/>
+          <w:highlight w:val="lightGray"/>
+        </w:rPr>
+        <w:t>counter</w:t>
+      </w:r>
+      <w:proofErr w:type="spellEnd"/>
+      <w:r>
+        <w:rPr>
+          <w:rFonts w:ascii="Times New Roman" w:hAnsi="Times New Roman" w:cs="Times New Roman"/>
+          <w:highlight w:val="lightGray"/>
+        </w:rPr>
+        <w:t>“: 1, “</w:t>
+      </w:r>
+      <w:proofErr w:type="spellStart"/>
+      <w:r>
+        <w:rPr>
+          <w:rFonts w:ascii="Times New Roman" w:hAnsi="Times New Roman" w:cs="Times New Roman"/>
+          <w:highlight w:val="lightGray"/>
+        </w:rPr>
+        <w:t>Temperature</w:t>
+      </w:r>
+      <w:proofErr w:type="spellEnd"/>
+      <w:r>
+        <w:rPr>
+          <w:rFonts w:ascii="Times New Roman" w:hAnsi="Times New Roman" w:cs="Times New Roman"/>
+          <w:highlight w:val="lightGray"/>
+        </w:rPr>
+        <w:t>“: 25, “</w:t>
+      </w:r>
+      <w:proofErr w:type="spellStart"/>
+      <w:r>
+        <w:rPr>
+          <w:rFonts w:ascii="Times New Roman" w:hAnsi="Times New Roman" w:cs="Times New Roman"/>
+          <w:highlight w:val="lightGray"/>
+        </w:rPr>
+        <w:t>Hummidity</w:t>
+      </w:r>
+      <w:proofErr w:type="spellEnd"/>
+      <w:r>
+        <w:rPr>
+          <w:rFonts w:ascii="Times New Roman" w:hAnsi="Times New Roman" w:cs="Times New Roman"/>
+          <w:highlight w:val="lightGray"/>
+        </w:rPr>
+        <w:t xml:space="preserve">“: 30, </w:t>
+      </w:r>
+      <w:r>
+        <w:rPr>
+          <w:rFonts w:ascii="Times New Roman" w:hAnsi="Times New Roman" w:cs="Times New Roman"/>
+          <w:highlight w:val="lightGray"/>
+        </w:rPr>
+        <w:t>“</w:t>
+      </w:r>
+      <w:proofErr w:type="spellStart"/>
+      <w:r>
+        <w:rPr>
+          <w:rFonts w:ascii="Times New Roman" w:hAnsi="Times New Roman" w:cs="Times New Roman"/>
+          <w:highlight w:val="lightGray"/>
+        </w:rPr>
+        <w:t>Pressure</w:t>
+      </w:r>
+      <w:proofErr w:type="spellEnd"/>
+      <w:r>
+        <w:rPr>
+          <w:rFonts w:ascii="Times New Roman" w:hAnsi="Times New Roman" w:cs="Times New Roman"/>
+          <w:highlight w:val="lightGray"/>
+        </w:rPr>
+        <w:t xml:space="preserve">“: 1000, </w:t>
+      </w:r>
+      <w:r>
+        <w:rPr>
+          <w:rFonts w:ascii="Times New Roman" w:hAnsi="Times New Roman" w:cs="Times New Roman"/>
+          <w:highlight w:val="lightGray"/>
+        </w:rPr>
+        <w:t>“</w:t>
+      </w:r>
+      <w:proofErr w:type="spellStart"/>
+      <w:r>
+        <w:rPr>
+          <w:rFonts w:ascii="Times New Roman" w:hAnsi="Times New Roman" w:cs="Times New Roman"/>
+          <w:highlight w:val="lightGray"/>
+        </w:rPr>
+        <w:t>Distance</w:t>
+      </w:r>
+      <w:proofErr w:type="spellEnd"/>
+      <w:r>
+        <w:rPr>
+          <w:rFonts w:ascii="Times New Roman" w:hAnsi="Times New Roman" w:cs="Times New Roman"/>
+          <w:highlight w:val="lightGray"/>
+        </w:rPr>
+        <w:t>“: 20, “</w:t>
+      </w:r>
+      <w:proofErr w:type="spellStart"/>
+      <w:r>
+        <w:rPr>
+          <w:rFonts w:ascii="Times New Roman" w:hAnsi="Times New Roman" w:cs="Times New Roman"/>
+          <w:highlight w:val="lightGray"/>
+        </w:rPr>
+        <w:t>Radiation</w:t>
+      </w:r>
+      <w:proofErr w:type="spellEnd"/>
+      <w:r>
+        <w:rPr>
+          <w:rFonts w:ascii="Times New Roman" w:hAnsi="Times New Roman" w:cs="Times New Roman"/>
+          <w:highlight w:val="lightGray"/>
+        </w:rPr>
+        <w:t xml:space="preserve">“: </w:t>
+      </w:r>
+      <w:proofErr w:type="spellStart"/>
+      <w:r>
+        <w:rPr>
+          <w:rFonts w:ascii="Times New Roman" w:hAnsi="Times New Roman" w:cs="Times New Roman"/>
+          <w:highlight w:val="lightGray"/>
+        </w:rPr>
+        <w:t>true</w:t>
+      </w:r>
+      <w:proofErr w:type="spellEnd"/>
+      <w:r>
+        <w:rPr>
+          <w:rFonts w:ascii="Times New Roman" w:hAnsi="Times New Roman" w:cs="Times New Roman"/>
+          <w:highlight w:val="lightGray"/>
+        </w:rPr>
+        <w:t>}</w:t>
       </w:r>
       <w:r>
         <w:t>. Nevýhodou je jeho dĺžka. Tento zápis zabral približne 87 znakov, čo sa rovná 87B v</w:t>
@@ -122,7 +314,23 @@
         <w:t>ASCII</w:t>
       </w:r>
       <w:r>
-        <w:t xml:space="preserve"> textovom reťazci. Skrátením názvov premien je možné o niečo skrátiť jeho dĺžku (counter-&gt;C, Temperature-&gt;T...)</w:t>
+        <w:t xml:space="preserve"> textovom reťazci. Skrátením názvov premien je možné o niečo skrátiť jeho dĺžku (</w:t>
+      </w:r>
+      <w:proofErr w:type="spellStart"/>
+      <w:r>
+        <w:t>counter</w:t>
+      </w:r>
+      <w:proofErr w:type="spellEnd"/>
+      <w:r>
+        <w:t xml:space="preserve">-&gt;C, </w:t>
+      </w:r>
+      <w:proofErr w:type="spellStart"/>
+      <w:r>
+        <w:t>Temperature</w:t>
+      </w:r>
+      <w:proofErr w:type="spellEnd"/>
+      <w:r>
+        <w:t>-&gt;T...)</w:t>
       </w:r>
     </w:p>
     <w:p>
@@ -143,21 +351,93 @@
       </w:pPr>
       <w:r>
         <w:tab/>
-        <w:t xml:space="preserve">Vzhľadom na to, že nepotrebujeme naše dáta štruktúrovať do nadradených a podradených premenných – objektov ( </w:t>
-      </w:r>
-      <w:r>
-        <w:rPr>
-          <w:rFonts w:ascii="Times New Roman" w:hAnsi="Times New Roman" w:cs="Times New Roman"/>
-          <w:highlight w:val="lightGray"/>
-        </w:rPr>
-        <w:t>{“sat“: {</w:t>
-      </w:r>
-      <w:r>
-        <w:rPr>
-          <w:rFonts w:ascii="Times New Roman" w:hAnsi="Times New Roman" w:cs="Times New Roman"/>
-          <w:highlight w:val="lightGray"/>
-        </w:rPr>
-        <w:t>“GPS“: {“lat“: 48.582563, “long“: 17.816788}, “Sens“: {</w:t>
+        <w:t xml:space="preserve">Vzhľadom na to, že nepotrebujeme naše dáta </w:t>
+      </w:r>
+      <w:proofErr w:type="spellStart"/>
+      <w:r>
+        <w:t>štruktúrovať</w:t>
+      </w:r>
+      <w:proofErr w:type="spellEnd"/>
+      <w:r>
+        <w:t xml:space="preserve"> do nadradených a podradených premenných – objektov ( </w:t>
+      </w:r>
+      <w:r>
+        <w:rPr>
+          <w:rFonts w:ascii="Times New Roman" w:hAnsi="Times New Roman" w:cs="Times New Roman"/>
+          <w:highlight w:val="lightGray"/>
+        </w:rPr>
+        <w:t>{“</w:t>
+      </w:r>
+      <w:proofErr w:type="spellStart"/>
+      <w:r>
+        <w:rPr>
+          <w:rFonts w:ascii="Times New Roman" w:hAnsi="Times New Roman" w:cs="Times New Roman"/>
+          <w:highlight w:val="lightGray"/>
+        </w:rPr>
+        <w:t>sat</w:t>
+      </w:r>
+      <w:proofErr w:type="spellEnd"/>
+      <w:r>
+        <w:rPr>
+          <w:rFonts w:ascii="Times New Roman" w:hAnsi="Times New Roman" w:cs="Times New Roman"/>
+          <w:highlight w:val="lightGray"/>
+        </w:rPr>
+        <w:t>“: {</w:t>
+      </w:r>
+      <w:r>
+        <w:rPr>
+          <w:rFonts w:ascii="Times New Roman" w:hAnsi="Times New Roman" w:cs="Times New Roman"/>
+          <w:highlight w:val="lightGray"/>
+        </w:rPr>
+        <w:t>“GPS“: {“</w:t>
+      </w:r>
+      <w:proofErr w:type="spellStart"/>
+      <w:r>
+        <w:rPr>
+          <w:rFonts w:ascii="Times New Roman" w:hAnsi="Times New Roman" w:cs="Times New Roman"/>
+          <w:highlight w:val="lightGray"/>
+        </w:rPr>
+        <w:t>lat</w:t>
+      </w:r>
+      <w:proofErr w:type="spellEnd"/>
+      <w:r>
+        <w:rPr>
+          <w:rFonts w:ascii="Times New Roman" w:hAnsi="Times New Roman" w:cs="Times New Roman"/>
+          <w:highlight w:val="lightGray"/>
+        </w:rPr>
+        <w:t>“: 48.582563, “</w:t>
+      </w:r>
+      <w:proofErr w:type="spellStart"/>
+      <w:r>
+        <w:rPr>
+          <w:rFonts w:ascii="Times New Roman" w:hAnsi="Times New Roman" w:cs="Times New Roman"/>
+          <w:highlight w:val="lightGray"/>
+        </w:rPr>
+        <w:t>long</w:t>
+      </w:r>
+      <w:proofErr w:type="spellEnd"/>
+      <w:r>
+        <w:rPr>
+          <w:rFonts w:ascii="Times New Roman" w:hAnsi="Times New Roman" w:cs="Times New Roman"/>
+          <w:highlight w:val="lightGray"/>
+        </w:rPr>
+        <w:t>“: 17.816788}, “</w:t>
+      </w:r>
+      <w:proofErr w:type="spellStart"/>
+      <w:r>
+        <w:rPr>
+          <w:rFonts w:ascii="Times New Roman" w:hAnsi="Times New Roman" w:cs="Times New Roman"/>
+          <w:highlight w:val="lightGray"/>
+        </w:rPr>
+        <w:t>Sens</w:t>
+      </w:r>
+      <w:proofErr w:type="spellEnd"/>
+      <w:r>
+        <w:rPr>
+          <w:rFonts w:ascii="Times New Roman" w:hAnsi="Times New Roman" w:cs="Times New Roman"/>
+          <w:highlight w:val="lightGray"/>
+        </w:rPr>
+        <w:t>“: {</w:t>
       </w:r>
       <w:r>
         <w:rPr>
@@ -322,7 +602,21 @@
         <w:rPr>
           <w:rFonts w:asciiTheme="majorHAnsi" w:hAnsiTheme="majorHAnsi" w:cs="Times New Roman"/>
         </w:rPr>
-        <w:t>. Do budúcna je možné packet rozšíriť o ďalšie premenné, ako napríklad radiáciu R..</w:t>
+        <w:t xml:space="preserve">. Do budúcna je možné </w:t>
+      </w:r>
+      <w:proofErr w:type="spellStart"/>
+      <w:r>
+        <w:rPr>
+          <w:rFonts w:asciiTheme="majorHAnsi" w:hAnsiTheme="majorHAnsi" w:cs="Times New Roman"/>
+        </w:rPr>
+        <w:t>packet</w:t>
+      </w:r>
+      <w:proofErr w:type="spellEnd"/>
+      <w:r>
+        <w:rPr>
+          <w:rFonts w:asciiTheme="majorHAnsi" w:hAnsiTheme="majorHAnsi" w:cs="Times New Roman"/>
+        </w:rPr>
+        <w:t xml:space="preserve"> rozšíriť o ďalšie premenné, ako napríklad radiáciu R..</w:t>
       </w:r>
       <w:r>
         <w:rPr>
@@ -371,7 +665,119 @@
           <w:rFonts w:asciiTheme="majorHAnsi" w:hAnsiTheme="majorHAnsi" w:cs="Times New Roman"/>
         </w:rPr>
         <w:tab/>
-        <w:t>Wrapper zostavujúci a rozoberajúci správu z a do jednotlivých premenných by mal byť flexibilný a nemal by závisieť od počtu cifier číselnej hodnoty, alebo poradia jednotlivých premenných v správe.</w:t>
+      </w:r>
+      <w:proofErr w:type="spellStart"/>
+      <w:r>
+        <w:rPr>
+          <w:rFonts w:asciiTheme="majorHAnsi" w:hAnsiTheme="majorHAnsi" w:cs="Times New Roman"/>
+        </w:rPr>
+        <w:t>Wrapper</w:t>
+      </w:r>
+      <w:proofErr w:type="spellEnd"/>
+      <w:r>
+        <w:rPr>
+          <w:rFonts w:asciiTheme="majorHAnsi" w:hAnsiTheme="majorHAnsi" w:cs="Times New Roman"/>
+        </w:rPr>
+        <w:t xml:space="preserve"> zostavujúci a rozoberajúci správu z a do jednotlivých premenných by mal byť flexibilný a nemal by závisieť od počtu cifier číselnej hodnoty, alebo poradia jednotlivých premenných v správe.</w:t>
+      </w:r>
+    </w:p>
+    <w:p>
+      <w:pPr>
+        <w:pStyle w:val="Nadpis3"/>
+      </w:pPr>
+      <w:r>
+        <w:t>10.4.2025 – Pridanie identifikátora vysielacej stanice</w:t>
+      </w:r>
+    </w:p>
+    <w:p>
+      <w:pPr>
+        <w:rPr>
+          <w:rFonts w:ascii="Times New Roman" w:hAnsi="Times New Roman" w:cs="Times New Roman"/>
+        </w:rPr>
+      </w:pPr>
+      <w:r>
+        <w:tab/>
+        <w:t xml:space="preserve">Pre prípady, kedy by vysielali viaceré družice súčasne sme zaviedli identifikátor </w:t>
+      </w:r>
+      <w:proofErr w:type="spellStart"/>
+      <w:r>
+        <w:t>DevID</w:t>
+      </w:r>
+      <w:proofErr w:type="spellEnd"/>
+      <w:r>
+        <w:t xml:space="preserve">. Je to číslo, pričom každá družica by mala mať svoje vlastné a malo by byť jedinečné. Paket potom môže vyzerať nejako takto: </w:t>
+      </w:r>
+      <w:r>
+        <w:rPr>
+          <w:rFonts w:ascii="Times New Roman" w:hAnsi="Times New Roman" w:cs="Times New Roman"/>
+          <w:highlight w:val="lightGray"/>
+        </w:rPr>
+        <w:t>#123</w:t>
+      </w:r>
+      <w:r>
+        <w:rPr>
+          <w:rFonts w:ascii="Times New Roman" w:hAnsi="Times New Roman" w:cs="Times New Roman"/>
+          <w:highlight w:val="lightGray"/>
+        </w:rPr>
+        <w:t>I1</w:t>
+      </w:r>
+      <w:r>
+        <w:rPr>
+          <w:rFonts w:ascii="Times New Roman" w:hAnsi="Times New Roman" w:cs="Times New Roman"/>
+          <w:highlight w:val="lightGray"/>
+        </w:rPr>
+        <w:t>T25.55H48.12P998D10</w:t>
+      </w:r>
+      <w:r>
+        <w:rPr>
+          <w:rFonts w:ascii="Times New Roman" w:hAnsi="Times New Roman" w:cs="Times New Roman"/>
+          <w:highlight w:val="lightGray"/>
+        </w:rPr>
+        <w:t>X15.12345Y16.54321Z192.5</w:t>
+      </w:r>
+      <w:r>
+        <w:rPr>
+          <w:rFonts w:ascii="Times New Roman" w:hAnsi="Times New Roman" w:cs="Times New Roman"/>
+        </w:rPr>
+        <w:t xml:space="preserve"> (ID družice je v tomto prípade 1).</w:t>
+      </w:r>
+    </w:p>
+    <w:p>
+      <w:pPr>
+        <w:ind w:firstLine="708"/>
+      </w:pPr>
+      <w:r>
+        <w:rPr>
+          <w:rFonts w:ascii="Times New Roman" w:hAnsi="Times New Roman" w:cs="Times New Roman"/>
+        </w:rPr>
+        <w:t xml:space="preserve"> </w:t>
+      </w:r>
+      <w:r>
+        <w:t xml:space="preserve">Alternatívnym riešením by bolo extrahovať </w:t>
+      </w:r>
+      <w:proofErr w:type="spellStart"/>
+      <w:r>
+        <w:t>LoRa</w:t>
+      </w:r>
+      <w:proofErr w:type="spellEnd"/>
+      <w:r>
+        <w:t xml:space="preserve"> adresu z prijatého paketu. Tím by sa ušetrili 2B použité v primárnom riešení, keďže </w:t>
+      </w:r>
+      <w:proofErr w:type="spellStart"/>
+      <w:r>
+        <w:t>LoRa</w:t>
+      </w:r>
+      <w:proofErr w:type="spellEnd"/>
+      <w:r>
+        <w:t xml:space="preserve"> </w:t>
+      </w:r>
+      <w:proofErr w:type="spellStart"/>
+      <w:r>
+        <w:t>Addr</w:t>
+      </w:r>
+      <w:proofErr w:type="spellEnd"/>
+      <w:r>
+        <w:t>. Posielame tak, či tak.</w:t>
       </w:r>
     </w:p>
     <w:sectPr>

</xml_diff>